<commit_message>
Bug Fix - show all errors
</commit_message>
<xml_diff>
--- a/DocxTemplater.Test/Resources/ShowErrorsInDocument.docx
+++ b/DocxTemplater.Test/Resources/ShowErrorsInDocument.docx
@@ -34,22 +34,42 @@
         <w:rPr>
           <w:lang w:val="de-CH"/>
         </w:rPr>
-        <w:t>Body</w:t>
+        <w:t>Body: {{.Value}}</w:t>
+      </w:r>
+    </w:p>
+    <w:p>
+      <w:pPr>
+        <w:pStyle w:val="Header"/>
+        <w:rPr>
+          <w:lang w:val="de-CH"/>
+        </w:rPr>
+      </w:pPr>
+      <w:r>
+        <w:rPr>
+          <w:lang w:val="de-CH"/>
+        </w:rPr>
+        <w:t>Text</w:t>
+      </w:r>
+    </w:p>
+    <w:p>
+      <w:pPr>
+        <w:pStyle w:val="Header"/>
+        <w:rPr>
+          <w:lang w:val="de-CH"/>
+        </w:rPr>
+      </w:pPr>
+      <w:r>
+        <w:rPr>
+          <w:lang w:val="de-CH"/>
+        </w:rPr>
+        <w:t>Body: {{.Valu</w:t>
       </w:r>
       <w:r>
         <w:rPr>
           <w:lang w:val="de-CH"/>
         </w:rPr>
-        <w:t>: {</w:t>
+        <w:t>2</w:t>
       </w:r>
-      <w:proofErr w:type="gramStart"/>
-      <w:r>
-        <w:rPr>
-          <w:lang w:val="de-CH"/>
-        </w:rPr>
-        <w:t>{.Value</w:t>
-      </w:r>
-      <w:proofErr w:type="gramEnd"/>
       <w:r>
         <w:rPr>
           <w:lang w:val="de-CH"/>
@@ -64,9 +84,168 @@
         </w:rPr>
       </w:pPr>
     </w:p>
+    <w:p>
+      <w:pPr>
+        <w:rPr>
+          <w:lang w:val="de-CH"/>
+        </w:rPr>
+      </w:pPr>
+    </w:p>
+    <w:p>
+      <w:pPr>
+        <w:rPr>
+          <w:lang w:val="de-CH"/>
+        </w:rPr>
+      </w:pPr>
+    </w:p>
+    <w:p>
+      <w:pPr>
+        <w:rPr>
+          <w:lang w:val="de-CH"/>
+        </w:rPr>
+      </w:pPr>
+    </w:p>
+    <w:p>
+      <w:pPr>
+        <w:rPr>
+          <w:lang w:val="de-CH"/>
+        </w:rPr>
+      </w:pPr>
+    </w:p>
+    <w:p>
+      <w:pPr>
+        <w:rPr>
+          <w:lang w:val="de-CH"/>
+        </w:rPr>
+      </w:pPr>
+    </w:p>
+    <w:p>
+      <w:pPr>
+        <w:rPr>
+          <w:lang w:val="de-CH"/>
+        </w:rPr>
+      </w:pPr>
+    </w:p>
+    <w:p>
+      <w:pPr>
+        <w:rPr>
+          <w:lang w:val="de-CH"/>
+        </w:rPr>
+      </w:pPr>
+    </w:p>
+    <w:p>
+      <w:pPr>
+        <w:rPr>
+          <w:lang w:val="de-CH"/>
+        </w:rPr>
+      </w:pPr>
+    </w:p>
+    <w:p>
+      <w:pPr>
+        <w:rPr>
+          <w:lang w:val="de-CH"/>
+        </w:rPr>
+      </w:pPr>
+    </w:p>
+    <w:p>
+      <w:pPr>
+        <w:rPr>
+          <w:lang w:val="de-CH"/>
+        </w:rPr>
+      </w:pPr>
+    </w:p>
+    <w:p>
+      <w:pPr>
+        <w:rPr>
+          <w:lang w:val="de-CH"/>
+        </w:rPr>
+      </w:pPr>
+    </w:p>
+    <w:p>
+      <w:pPr>
+        <w:rPr>
+          <w:lang w:val="de-CH"/>
+        </w:rPr>
+      </w:pPr>
+    </w:p>
+    <w:p>
+      <w:pPr>
+        <w:rPr>
+          <w:lang w:val="de-CH"/>
+        </w:rPr>
+      </w:pPr>
+    </w:p>
+    <w:p>
+      <w:pPr>
+        <w:rPr>
+          <w:lang w:val="de-CH"/>
+        </w:rPr>
+      </w:pPr>
+    </w:p>
+    <w:p>
+      <w:pPr>
+        <w:rPr>
+          <w:lang w:val="de-CH"/>
+        </w:rPr>
+      </w:pPr>
+    </w:p>
+    <w:p>
+      <w:pPr>
+        <w:rPr>
+          <w:lang w:val="de-CH"/>
+        </w:rPr>
+      </w:pPr>
+    </w:p>
+    <w:p>
+      <w:pPr>
+        <w:rPr>
+          <w:lang w:val="de-CH"/>
+        </w:rPr>
+      </w:pPr>
+    </w:p>
+    <w:p>
+      <w:pPr>
+        <w:rPr>
+          <w:lang w:val="de-CH"/>
+        </w:rPr>
+      </w:pPr>
+    </w:p>
+    <w:p>
+      <w:pPr>
+        <w:rPr>
+          <w:lang w:val="de-CH"/>
+        </w:rPr>
+      </w:pPr>
+    </w:p>
+    <w:p>
+      <w:pPr>
+        <w:rPr>
+          <w:lang w:val="de-CH"/>
+        </w:rPr>
+      </w:pPr>
+    </w:p>
+    <w:p>
+      <w:pPr>
+        <w:rPr>
+          <w:lang w:val="de-CH"/>
+        </w:rPr>
+      </w:pPr>
+    </w:p>
+    <w:p>
+      <w:pPr>
+        <w:ind w:firstLine="708"/>
+        <w:rPr>
+          <w:lang w:val="de-CH"/>
+        </w:rPr>
+      </w:pPr>
+    </w:p>
     <w:sectPr>
-      <w:headerReference w:type="default" r:id="rId6"/>
-      <w:footerReference w:type="default" r:id="rId7"/>
+      <w:headerReference w:type="even" r:id="rId6"/>
+      <w:headerReference w:type="default" r:id="rId7"/>
+      <w:footerReference w:type="even" r:id="rId8"/>
+      <w:footerReference w:type="default" r:id="rId9"/>
+      <w:headerReference w:type="first" r:id="rId10"/>
+      <w:footerReference w:type="first" r:id="rId11"/>
       <w:pgSz w:w="11906" w:h="16838"/>
       <w:pgMar w:top="1417" w:right="1417" w:bottom="1134" w:left="1417" w:header="708" w:footer="708" w:gutter="0"/>
       <w:cols w:space="708"/>
@@ -105,6 +284,16 @@
 <w:ftr xmlns:wpc="http://schemas.microsoft.com/office/word/2010/wordprocessingCanvas" xmlns:cx="http://schemas.microsoft.com/office/drawing/2014/chartex" xmlns:cx1="http://schemas.microsoft.com/office/drawing/2015/9/8/chartex" xmlns:cx2="http://schemas.microsoft.com/office/drawing/2015/10/21/chartex" xmlns:cx3="http://schemas.microsoft.com/office/drawing/2016/5/9/chartex" xmlns:cx4="http://schemas.microsoft.com/office/drawing/2016/5/10/chartex" xmlns:cx5="http://schemas.microsoft.com/office/drawing/2016/5/11/chartex" xmlns:cx6="http://schemas.microsoft.com/office/drawing/2016/5/12/chartex" xmlns:cx7="http://schemas.microsoft.com/office/drawing/2016/5/13/chartex" xmlns:cx8="http://schemas.microsoft.com/office/drawing/2016/5/14/chartex" xmlns:mc="http://schemas.openxmlformats.org/markup-compatibility/2006" xmlns:aink="http://schemas.microsoft.com/office/drawing/2016/ink" xmlns:am3d="http://schemas.microsoft.com/office/drawing/2017/model3d" xmlns:o="urn:schemas-microsoft-com:office:office" xmlns:oel="http://schemas.microsoft.com/office/2019/extlst" xmlns:r="http://schemas.openxmlformats.org/officeDocument/2006/relationships" xmlns:m="http://schemas.openxmlformats.org/officeDocument/2006/math" xmlns:v="urn:schemas-microsoft-com:vml" xmlns:wp14="http://schemas.microsoft.com/office/word/2010/wordprocessingDrawing" xmlns:wp="http://schemas.openxmlformats.org/drawingml/2006/wordprocessingDrawing" xmlns:w10="urn:schemas-microsoft-com:office:word" xmlns:w="http://schemas.openxmlformats.org/wordprocessingml/2006/main" xmlns:w14="http://schemas.microsoft.com/office/word/2010/wordml" xmlns:w15="http://schemas.microsoft.com/office/word/2012/wordml" xmlns:w16cex="http://schemas.microsoft.com/office/word/2018/wordml/cex" xmlns:w16cid="http://schemas.microsoft.com/office/word/2016/wordml/cid" xmlns:w16="http://schemas.microsoft.com/office/word/2018/wordml" xmlns:w16du="http://schemas.microsoft.com/office/word/2023/wordml/word16du" xmlns:w16sdtdh="http://schemas.microsoft.com/office/word/2020/wordml/sdtdatahash" xmlns:w16sdtfl="http://schemas.microsoft.com/office/word/2024/wordml/sdtformatlock" xmlns:w16se="http://schemas.microsoft.com/office/word/2015/wordml/symex" xmlns:wpg="http://schemas.microsoft.com/office/word/2010/wordprocessingGroup" xmlns:wpi="http://schemas.microsoft.com/office/word/2010/wordprocessingInk" xmlns:wne="http://schemas.microsoft.com/office/word/2006/wordml" xmlns:wps="http://schemas.microsoft.com/office/word/2010/wordprocessingShape" mc:Ignorable="w14 w15 w16se w16cid w16 w16cex w16sdtdh w16sdtfl w16du wp14">
   <w:p>
     <w:pPr>
+      <w:pStyle w:val="Footer"/>
+    </w:pPr>
+  </w:p>
+</w:ftr>
+</file>
+
+<file path=word/footer2.xml><?xml version="1.0" encoding="utf-8"?>
+<w:ftr xmlns:wpc="http://schemas.microsoft.com/office/word/2010/wordprocessingCanvas" xmlns:cx="http://schemas.microsoft.com/office/drawing/2014/chartex" xmlns:cx1="http://schemas.microsoft.com/office/drawing/2015/9/8/chartex" xmlns:cx2="http://schemas.microsoft.com/office/drawing/2015/10/21/chartex" xmlns:cx3="http://schemas.microsoft.com/office/drawing/2016/5/9/chartex" xmlns:cx4="http://schemas.microsoft.com/office/drawing/2016/5/10/chartex" xmlns:cx5="http://schemas.microsoft.com/office/drawing/2016/5/11/chartex" xmlns:cx6="http://schemas.microsoft.com/office/drawing/2016/5/12/chartex" xmlns:cx7="http://schemas.microsoft.com/office/drawing/2016/5/13/chartex" xmlns:cx8="http://schemas.microsoft.com/office/drawing/2016/5/14/chartex" xmlns:mc="http://schemas.openxmlformats.org/markup-compatibility/2006" xmlns:aink="http://schemas.microsoft.com/office/drawing/2016/ink" xmlns:am3d="http://schemas.microsoft.com/office/drawing/2017/model3d" xmlns:o="urn:schemas-microsoft-com:office:office" xmlns:oel="http://schemas.microsoft.com/office/2019/extlst" xmlns:r="http://schemas.openxmlformats.org/officeDocument/2006/relationships" xmlns:m="http://schemas.openxmlformats.org/officeDocument/2006/math" xmlns:v="urn:schemas-microsoft-com:vml" xmlns:wp14="http://schemas.microsoft.com/office/word/2010/wordprocessingDrawing" xmlns:wp="http://schemas.openxmlformats.org/drawingml/2006/wordprocessingDrawing" xmlns:w10="urn:schemas-microsoft-com:office:word" xmlns:w="http://schemas.openxmlformats.org/wordprocessingml/2006/main" xmlns:w14="http://schemas.microsoft.com/office/word/2010/wordml" xmlns:w15="http://schemas.microsoft.com/office/word/2012/wordml" xmlns:w16cex="http://schemas.microsoft.com/office/word/2018/wordml/cex" xmlns:w16cid="http://schemas.microsoft.com/office/word/2016/wordml/cid" xmlns:w16="http://schemas.microsoft.com/office/word/2018/wordml" xmlns:w16du="http://schemas.microsoft.com/office/word/2023/wordml/word16du" xmlns:w16sdtdh="http://schemas.microsoft.com/office/word/2020/wordml/sdtdatahash" xmlns:w16sdtfl="http://schemas.microsoft.com/office/word/2024/wordml/sdtformatlock" xmlns:w16se="http://schemas.microsoft.com/office/word/2015/wordml/symex" xmlns:wpg="http://schemas.microsoft.com/office/word/2010/wordprocessingGroup" xmlns:wpi="http://schemas.microsoft.com/office/word/2010/wordprocessingInk" xmlns:wne="http://schemas.microsoft.com/office/word/2006/wordml" xmlns:wps="http://schemas.microsoft.com/office/word/2010/wordprocessingShape" mc:Ignorable="w14 w15 w16se w16cid w16 w16cex w16sdtdh w16sdtfl w16du wp14">
+  <w:p>
+    <w:pPr>
       <w:pStyle w:val="Header"/>
       <w:rPr>
         <w:i/>
@@ -131,19 +320,19 @@
         <w:color w:val="275317" w:themeColor="accent6" w:themeShade="80"/>
         <w:lang w:val="de-CH"/>
       </w:rPr>
-      <w:t>: {</w:t>
+      <w:t>: {{.Value}}</w:t>
     </w:r>
-    <w:proofErr w:type="gramStart"/>
-    <w:r>
+  </w:p>
+  <w:p>
+    <w:pPr>
+      <w:pStyle w:val="Header"/>
       <w:rPr>
         <w:i/>
         <w:iCs/>
         <w:color w:val="275317" w:themeColor="accent6" w:themeShade="80"/>
         <w:lang w:val="de-CH"/>
       </w:rPr>
-      <w:t>{.Value</w:t>
-    </w:r>
-    <w:proofErr w:type="gramEnd"/>
+    </w:pPr>
     <w:r>
       <w:rPr>
         <w:i/>
@@ -151,9 +340,66 @@
         <w:color w:val="275317" w:themeColor="accent6" w:themeShade="80"/>
         <w:lang w:val="de-CH"/>
       </w:rPr>
+      <w:t>Footer</w:t>
+    </w:r>
+    <w:r>
+      <w:rPr>
+        <w:i/>
+        <w:iCs/>
+        <w:color w:val="275317" w:themeColor="accent6" w:themeShade="80"/>
+        <w:lang w:val="de-CH"/>
+      </w:rPr>
+      <w:t>2</w:t>
+    </w:r>
+    <w:r>
+      <w:rPr>
+        <w:i/>
+        <w:iCs/>
+        <w:color w:val="275317" w:themeColor="accent6" w:themeShade="80"/>
+        <w:lang w:val="de-CH"/>
+      </w:rPr>
+      <w:t>: {{.Value</w:t>
+    </w:r>
+    <w:r>
+      <w:rPr>
+        <w:i/>
+        <w:iCs/>
+        <w:color w:val="275317" w:themeColor="accent6" w:themeShade="80"/>
+        <w:lang w:val="de-CH"/>
+      </w:rPr>
+      <w:t>2</w:t>
+    </w:r>
+    <w:r>
+      <w:rPr>
+        <w:i/>
+        <w:iCs/>
+        <w:color w:val="275317" w:themeColor="accent6" w:themeShade="80"/>
+        <w:lang w:val="de-CH"/>
+      </w:rPr>
       <w:t>}}</w:t>
     </w:r>
   </w:p>
+  <w:p>
+    <w:pPr>
+      <w:pStyle w:val="Header"/>
+      <w:rPr>
+        <w:i/>
+        <w:iCs/>
+        <w:color w:val="275317" w:themeColor="accent6" w:themeShade="80"/>
+        <w:lang w:val="de-CH"/>
+      </w:rPr>
+    </w:pPr>
+  </w:p>
+  <w:p>
+    <w:pPr>
+      <w:pStyle w:val="Footer"/>
+    </w:pPr>
+  </w:p>
+</w:ftr>
+</file>
+
+<file path=word/footer3.xml><?xml version="1.0" encoding="utf-8"?>
+<w:ftr xmlns:wpc="http://schemas.microsoft.com/office/word/2010/wordprocessingCanvas" xmlns:cx="http://schemas.microsoft.com/office/drawing/2014/chartex" xmlns:cx1="http://schemas.microsoft.com/office/drawing/2015/9/8/chartex" xmlns:cx2="http://schemas.microsoft.com/office/drawing/2015/10/21/chartex" xmlns:cx3="http://schemas.microsoft.com/office/drawing/2016/5/9/chartex" xmlns:cx4="http://schemas.microsoft.com/office/drawing/2016/5/10/chartex" xmlns:cx5="http://schemas.microsoft.com/office/drawing/2016/5/11/chartex" xmlns:cx6="http://schemas.microsoft.com/office/drawing/2016/5/12/chartex" xmlns:cx7="http://schemas.microsoft.com/office/drawing/2016/5/13/chartex" xmlns:cx8="http://schemas.microsoft.com/office/drawing/2016/5/14/chartex" xmlns:mc="http://schemas.openxmlformats.org/markup-compatibility/2006" xmlns:aink="http://schemas.microsoft.com/office/drawing/2016/ink" xmlns:am3d="http://schemas.microsoft.com/office/drawing/2017/model3d" xmlns:o="urn:schemas-microsoft-com:office:office" xmlns:oel="http://schemas.microsoft.com/office/2019/extlst" xmlns:r="http://schemas.openxmlformats.org/officeDocument/2006/relationships" xmlns:m="http://schemas.openxmlformats.org/officeDocument/2006/math" xmlns:v="urn:schemas-microsoft-com:vml" xmlns:wp14="http://schemas.microsoft.com/office/word/2010/wordprocessingDrawing" xmlns:wp="http://schemas.openxmlformats.org/drawingml/2006/wordprocessingDrawing" xmlns:w10="urn:schemas-microsoft-com:office:word" xmlns:w="http://schemas.openxmlformats.org/wordprocessingml/2006/main" xmlns:w14="http://schemas.microsoft.com/office/word/2010/wordml" xmlns:w15="http://schemas.microsoft.com/office/word/2012/wordml" xmlns:w16cex="http://schemas.microsoft.com/office/word/2018/wordml/cex" xmlns:w16cid="http://schemas.microsoft.com/office/word/2016/wordml/cid" xmlns:w16="http://schemas.microsoft.com/office/word/2018/wordml" xmlns:w16du="http://schemas.microsoft.com/office/word/2023/wordml/word16du" xmlns:w16sdtdh="http://schemas.microsoft.com/office/word/2020/wordml/sdtdatahash" xmlns:w16sdtfl="http://schemas.microsoft.com/office/word/2024/wordml/sdtformatlock" xmlns:w16se="http://schemas.microsoft.com/office/word/2015/wordml/symex" xmlns:wpg="http://schemas.microsoft.com/office/word/2010/wordprocessingGroup" xmlns:wpi="http://schemas.microsoft.com/office/word/2010/wordprocessingInk" xmlns:wne="http://schemas.microsoft.com/office/word/2006/wordml" xmlns:wps="http://schemas.microsoft.com/office/word/2010/wordprocessingShape" mc:Ignorable="w14 w15 w16se w16cid w16 w16cex w16sdtdh w16sdtfl w16du wp14">
   <w:p>
     <w:pPr>
       <w:pStyle w:val="Footer"/>
@@ -192,6 +438,16 @@
   <w:p>
     <w:pPr>
       <w:pStyle w:val="Header"/>
+    </w:pPr>
+  </w:p>
+</w:hdr>
+</file>
+
+<file path=word/header2.xml><?xml version="1.0" encoding="utf-8"?>
+<w:hdr xmlns:wpc="http://schemas.microsoft.com/office/word/2010/wordprocessingCanvas" xmlns:cx="http://schemas.microsoft.com/office/drawing/2014/chartex" xmlns:cx1="http://schemas.microsoft.com/office/drawing/2015/9/8/chartex" xmlns:cx2="http://schemas.microsoft.com/office/drawing/2015/10/21/chartex" xmlns:cx3="http://schemas.microsoft.com/office/drawing/2016/5/9/chartex" xmlns:cx4="http://schemas.microsoft.com/office/drawing/2016/5/10/chartex" xmlns:cx5="http://schemas.microsoft.com/office/drawing/2016/5/11/chartex" xmlns:cx6="http://schemas.microsoft.com/office/drawing/2016/5/12/chartex" xmlns:cx7="http://schemas.microsoft.com/office/drawing/2016/5/13/chartex" xmlns:cx8="http://schemas.microsoft.com/office/drawing/2016/5/14/chartex" xmlns:mc="http://schemas.openxmlformats.org/markup-compatibility/2006" xmlns:aink="http://schemas.microsoft.com/office/drawing/2016/ink" xmlns:am3d="http://schemas.microsoft.com/office/drawing/2017/model3d" xmlns:o="urn:schemas-microsoft-com:office:office" xmlns:oel="http://schemas.microsoft.com/office/2019/extlst" xmlns:r="http://schemas.openxmlformats.org/officeDocument/2006/relationships" xmlns:m="http://schemas.openxmlformats.org/officeDocument/2006/math" xmlns:v="urn:schemas-microsoft-com:vml" xmlns:wp14="http://schemas.microsoft.com/office/word/2010/wordprocessingDrawing" xmlns:wp="http://schemas.openxmlformats.org/drawingml/2006/wordprocessingDrawing" xmlns:w10="urn:schemas-microsoft-com:office:word" xmlns:w="http://schemas.openxmlformats.org/wordprocessingml/2006/main" xmlns:w14="http://schemas.microsoft.com/office/word/2010/wordml" xmlns:w15="http://schemas.microsoft.com/office/word/2012/wordml" xmlns:w16cex="http://schemas.microsoft.com/office/word/2018/wordml/cex" xmlns:w16cid="http://schemas.microsoft.com/office/word/2016/wordml/cid" xmlns:w16="http://schemas.microsoft.com/office/word/2018/wordml" xmlns:w16du="http://schemas.microsoft.com/office/word/2023/wordml/word16du" xmlns:w16sdtdh="http://schemas.microsoft.com/office/word/2020/wordml/sdtdatahash" xmlns:w16sdtfl="http://schemas.microsoft.com/office/word/2024/wordml/sdtformatlock" xmlns:w16se="http://schemas.microsoft.com/office/word/2015/wordml/symex" xmlns:wpg="http://schemas.microsoft.com/office/word/2010/wordprocessingGroup" xmlns:wpi="http://schemas.microsoft.com/office/word/2010/wordprocessingInk" xmlns:wne="http://schemas.microsoft.com/office/word/2006/wordml" xmlns:wps="http://schemas.microsoft.com/office/word/2010/wordprocessingShape" mc:Ignorable="w14 w15 w16se w16cid w16 w16cex w16sdtdh w16sdtfl w16du wp14">
+  <w:p>
+    <w:pPr>
+      <w:pStyle w:val="Header"/>
       <w:rPr>
         <w:color w:val="0A2F41" w:themeColor="accent1" w:themeShade="80"/>
         <w:lang w:val="de-CH"/>
@@ -202,17 +458,45 @@
         <w:color w:val="0A2F41" w:themeColor="accent1" w:themeShade="80"/>
         <w:lang w:val="de-CH"/>
       </w:rPr>
-      <w:t>Header: {</w:t>
+      <w:t>Header: {{.Value}}</w:t>
     </w:r>
-    <w:proofErr w:type="gramStart"/>
+  </w:p>
+  <w:p>
+    <w:pPr>
+      <w:pStyle w:val="Header"/>
+      <w:rPr>
+        <w:color w:val="0A2F41" w:themeColor="accent1" w:themeShade="80"/>
+        <w:lang w:val="de-CH"/>
+      </w:rPr>
+    </w:pPr>
     <w:r>
       <w:rPr>
         <w:color w:val="0A2F41" w:themeColor="accent1" w:themeShade="80"/>
         <w:lang w:val="de-CH"/>
       </w:rPr>
-      <w:t>{.Value</w:t>
+      <w:t>Header</w:t>
     </w:r>
-    <w:proofErr w:type="gramEnd"/>
+    <w:r>
+      <w:rPr>
+        <w:color w:val="0A2F41" w:themeColor="accent1" w:themeShade="80"/>
+        <w:lang w:val="de-CH"/>
+      </w:rPr>
+      <w:t>2</w:t>
+    </w:r>
+    <w:r>
+      <w:rPr>
+        <w:color w:val="0A2F41" w:themeColor="accent1" w:themeShade="80"/>
+        <w:lang w:val="de-CH"/>
+      </w:rPr>
+      <w:t>: {{.Value</w:t>
+    </w:r>
+    <w:r>
+      <w:rPr>
+        <w:color w:val="0A2F41" w:themeColor="accent1" w:themeShade="80"/>
+        <w:lang w:val="de-CH"/>
+      </w:rPr>
+      <w:t>2</w:t>
+    </w:r>
     <w:r>
       <w:rPr>
         <w:color w:val="0A2F41" w:themeColor="accent1" w:themeShade="80"/>
@@ -220,6 +504,25 @@
       </w:rPr>
       <w:t>}}</w:t>
     </w:r>
+  </w:p>
+  <w:p>
+    <w:pPr>
+      <w:pStyle w:val="Header"/>
+      <w:rPr>
+        <w:color w:val="0A2F41" w:themeColor="accent1" w:themeShade="80"/>
+        <w:lang w:val="de-CH"/>
+      </w:rPr>
+    </w:pPr>
+  </w:p>
+</w:hdr>
+</file>
+
+<file path=word/header3.xml><?xml version="1.0" encoding="utf-8"?>
+<w:hdr xmlns:wpc="http://schemas.microsoft.com/office/word/2010/wordprocessingCanvas" xmlns:cx="http://schemas.microsoft.com/office/drawing/2014/chartex" xmlns:cx1="http://schemas.microsoft.com/office/drawing/2015/9/8/chartex" xmlns:cx2="http://schemas.microsoft.com/office/drawing/2015/10/21/chartex" xmlns:cx3="http://schemas.microsoft.com/office/drawing/2016/5/9/chartex" xmlns:cx4="http://schemas.microsoft.com/office/drawing/2016/5/10/chartex" xmlns:cx5="http://schemas.microsoft.com/office/drawing/2016/5/11/chartex" xmlns:cx6="http://schemas.microsoft.com/office/drawing/2016/5/12/chartex" xmlns:cx7="http://schemas.microsoft.com/office/drawing/2016/5/13/chartex" xmlns:cx8="http://schemas.microsoft.com/office/drawing/2016/5/14/chartex" xmlns:mc="http://schemas.openxmlformats.org/markup-compatibility/2006" xmlns:aink="http://schemas.microsoft.com/office/drawing/2016/ink" xmlns:am3d="http://schemas.microsoft.com/office/drawing/2017/model3d" xmlns:o="urn:schemas-microsoft-com:office:office" xmlns:oel="http://schemas.microsoft.com/office/2019/extlst" xmlns:r="http://schemas.openxmlformats.org/officeDocument/2006/relationships" xmlns:m="http://schemas.openxmlformats.org/officeDocument/2006/math" xmlns:v="urn:schemas-microsoft-com:vml" xmlns:wp14="http://schemas.microsoft.com/office/word/2010/wordprocessingDrawing" xmlns:wp="http://schemas.openxmlformats.org/drawingml/2006/wordprocessingDrawing" xmlns:w10="urn:schemas-microsoft-com:office:word" xmlns:w="http://schemas.openxmlformats.org/wordprocessingml/2006/main" xmlns:w14="http://schemas.microsoft.com/office/word/2010/wordml" xmlns:w15="http://schemas.microsoft.com/office/word/2012/wordml" xmlns:w16cex="http://schemas.microsoft.com/office/word/2018/wordml/cex" xmlns:w16cid="http://schemas.microsoft.com/office/word/2016/wordml/cid" xmlns:w16="http://schemas.microsoft.com/office/word/2018/wordml" xmlns:w16du="http://schemas.microsoft.com/office/word/2023/wordml/word16du" xmlns:w16sdtdh="http://schemas.microsoft.com/office/word/2020/wordml/sdtdatahash" xmlns:w16sdtfl="http://schemas.microsoft.com/office/word/2024/wordml/sdtformatlock" xmlns:w16se="http://schemas.microsoft.com/office/word/2015/wordml/symex" xmlns:wpg="http://schemas.microsoft.com/office/word/2010/wordprocessingGroup" xmlns:wpi="http://schemas.microsoft.com/office/word/2010/wordprocessingInk" xmlns:wne="http://schemas.microsoft.com/office/word/2006/wordml" xmlns:wps="http://schemas.microsoft.com/office/word/2010/wordprocessingShape" mc:Ignorable="w14 w15 w16se w16cid w16 w16cex w16sdtdh w16sdtfl w16du wp14">
+  <w:p>
+    <w:pPr>
+      <w:pStyle w:val="Header"/>
+    </w:pPr>
   </w:p>
 </w:hdr>
 </file>

</xml_diff>